<commit_message>
Completed lab report doc, to be submitted as pdf
</commit_message>
<xml_diff>
--- a/CSC412_Project1_ChazaroCortes_Rodriguez_Report.docx
+++ b/CSC412_Project1_ChazaroCortes_Rodriguez_Report.docx
@@ -472,9 +472,9 @@
     <w:p>
       <w:r>
         <w:drawing>
-          <wp:inline distT="0" distB="0" distL="0" distR="0" wp14:anchorId="3D1ADF95" wp14:editId="7060CAFE">
-            <wp:extent cx="3048611" cy="1733083"/>
-            <wp:effectExtent l="0" t="0" r="0" b="635"/>
+          <wp:inline distT="0" distB="0" distL="0" distR="0" wp14:anchorId="3D1ADF95" wp14:editId="4CACF405">
+            <wp:extent cx="2197290" cy="1249121"/>
+            <wp:effectExtent l="0" t="0" r="0" b="8255"/>
             <wp:docPr id="1" name="Picture 1" descr="A picture containing timeline&#10;&#10;Description automatically generated"/>
             <wp:cNvGraphicFramePr>
               <a:graphicFrameLocks xmlns:a="http://schemas.openxmlformats.org/drawingml/2006/main" noChangeAspect="1"/>
@@ -495,7 +495,7 @@
                   <pic:spPr>
                     <a:xfrm>
                       <a:off x="0" y="0"/>
-                      <a:ext cx="3072150" cy="1746464"/>
+                      <a:ext cx="2220993" cy="1262596"/>
                     </a:xfrm>
                     <a:prstGeom prst="rect">
                       <a:avLst/>
@@ -702,9 +702,9 @@
     <w:p>
       <w:r>
         <w:drawing>
-          <wp:inline distT="0" distB="0" distL="0" distR="0" wp14:anchorId="4F099286" wp14:editId="40CA0CDC">
-            <wp:extent cx="1639464" cy="1735800"/>
-            <wp:effectExtent l="0" t="0" r="0" b="0"/>
+          <wp:inline distT="0" distB="0" distL="0" distR="0" wp14:anchorId="4F099286" wp14:editId="2DE1772F">
+            <wp:extent cx="1594714" cy="1688419"/>
+            <wp:effectExtent l="0" t="0" r="5715" b="7620"/>
             <wp:docPr id="12" name="Picture 12" descr="A picture containing qr code&#10;&#10;Description automatically generated"/>
             <wp:cNvGraphicFramePr>
               <a:graphicFrameLocks xmlns:a="http://schemas.openxmlformats.org/drawingml/2006/main" noChangeAspect="1"/>
@@ -725,7 +725,7 @@
                   <pic:spPr>
                     <a:xfrm>
                       <a:off x="0" y="0"/>
-                      <a:ext cx="1653565" cy="1750729"/>
+                      <a:ext cx="1623535" cy="1718934"/>
                     </a:xfrm>
                     <a:prstGeom prst="rect">
                       <a:avLst/>
@@ -944,9 +944,9 @@
       </w:r>
       <w:r>
         <w:drawing>
-          <wp:inline distT="0" distB="0" distL="0" distR="0" wp14:anchorId="1D6A9DA2" wp14:editId="68902D31">
-            <wp:extent cx="1467040" cy="1844454"/>
-            <wp:effectExtent l="0" t="0" r="0" b="3810"/>
+          <wp:inline distT="0" distB="0" distL="0" distR="0" wp14:anchorId="1D6A9DA2" wp14:editId="38D4003E">
+            <wp:extent cx="1704441" cy="2142929"/>
+            <wp:effectExtent l="0" t="0" r="0" b="0"/>
             <wp:docPr id="14" name="Picture 14" descr="A picture containing icon&#10;&#10;Description automatically generated"/>
             <wp:cNvGraphicFramePr>
               <a:graphicFrameLocks xmlns:a="http://schemas.openxmlformats.org/drawingml/2006/main" noChangeAspect="1"/>
@@ -967,7 +967,7 @@
                   <pic:spPr>
                     <a:xfrm>
                       <a:off x="0" y="0"/>
-                      <a:ext cx="1474577" cy="1853930"/>
+                      <a:ext cx="1721250" cy="2164062"/>
                     </a:xfrm>
                     <a:prstGeom prst="rect">
                       <a:avLst/>
@@ -1174,9 +1174,9 @@
           <w:noProof/>
         </w:rPr>
         <w:drawing>
-          <wp:inline distT="0" distB="0" distL="0" distR="0" wp14:anchorId="5818BCEE" wp14:editId="7E15EF7B">
-            <wp:extent cx="5943600" cy="3394710"/>
-            <wp:effectExtent l="0" t="0" r="0" b="0"/>
+          <wp:inline distT="0" distB="0" distL="0" distR="0" wp14:anchorId="5818BCEE" wp14:editId="1E4CFF8E">
+            <wp:extent cx="2433476" cy="1389888"/>
+            <wp:effectExtent l="0" t="0" r="5080" b="1270"/>
             <wp:docPr id="16" name="Picture 16" descr="Background pattern&#10;&#10;Description automatically generated with medium confidence"/>
             <wp:cNvGraphicFramePr>
               <a:graphicFrameLocks xmlns:a="http://schemas.openxmlformats.org/drawingml/2006/main" noChangeAspect="1"/>
@@ -1197,7 +1197,7 @@
                   <pic:spPr>
                     <a:xfrm>
                       <a:off x="0" y="0"/>
-                      <a:ext cx="5943600" cy="3394710"/>
+                      <a:ext cx="2460895" cy="1405549"/>
                     </a:xfrm>
                     <a:prstGeom prst="rect">
                       <a:avLst/>
@@ -1209,16 +1209,14 @@
           </wp:inline>
         </w:drawing>
       </w:r>
-    </w:p>
-    <w:p>
       <w:r>
         <w:rPr>
           <w:noProof/>
         </w:rPr>
         <w:drawing>
-          <wp:inline distT="0" distB="0" distL="0" distR="0" wp14:anchorId="2DB1F0DB" wp14:editId="4B86D9D4">
-            <wp:extent cx="5943600" cy="1614805"/>
-            <wp:effectExtent l="0" t="0" r="0" b="4445"/>
+          <wp:inline distT="0" distB="0" distL="0" distR="0" wp14:anchorId="2DB1F0DB" wp14:editId="29B96FE3">
+            <wp:extent cx="3794078" cy="1030806"/>
+            <wp:effectExtent l="0" t="0" r="0" b="0"/>
             <wp:docPr id="6" name="Picture 6" descr="Text&#10;&#10;Description automatically generated"/>
             <wp:cNvGraphicFramePr>
               <a:graphicFrameLocks xmlns:a="http://schemas.openxmlformats.org/drawingml/2006/main" noChangeAspect="1"/>
@@ -1239,7 +1237,7 @@
                   <pic:spPr>
                     <a:xfrm>
                       <a:off x="0" y="0"/>
-                      <a:ext cx="5943600" cy="1614805"/>
+                      <a:ext cx="3880216" cy="1054209"/>
                     </a:xfrm>
                     <a:prstGeom prst="rect">
                       <a:avLst/>
@@ -1409,9 +1407,9 @@
     <w:p>
       <w:r>
         <w:drawing>
-          <wp:inline distT="0" distB="0" distL="0" distR="0" wp14:anchorId="29D20A2C" wp14:editId="7C0A1D54">
-            <wp:extent cx="1709530" cy="1805600"/>
-            <wp:effectExtent l="0" t="0" r="5080" b="4445"/>
+          <wp:inline distT="0" distB="0" distL="0" distR="0" wp14:anchorId="29D20A2C" wp14:editId="731C5DDC">
+            <wp:extent cx="1282890" cy="1354985"/>
+            <wp:effectExtent l="0" t="0" r="0" b="0"/>
             <wp:docPr id="17" name="Picture 17" descr="A picture containing qr code&#10;&#10;Description automatically generated"/>
             <wp:cNvGraphicFramePr>
               <a:graphicFrameLocks xmlns:a="http://schemas.openxmlformats.org/drawingml/2006/main" noChangeAspect="1"/>
@@ -1432,7 +1430,7 @@
                   <pic:spPr>
                     <a:xfrm>
                       <a:off x="0" y="0"/>
-                      <a:ext cx="1730869" cy="1828139"/>
+                      <a:ext cx="1302600" cy="1375803"/>
                     </a:xfrm>
                     <a:prstGeom prst="rect">
                       <a:avLst/>
@@ -1629,6 +1627,7 @@
         <w:pStyle w:val="Heading2"/>
       </w:pPr>
       <w:r>
+        <w:lastRenderedPageBreak/>
         <w:t>Question 3 – Tiny UCS</w:t>
       </w:r>
     </w:p>
@@ -1643,9 +1642,9 @@
     <w:p>
       <w:r>
         <w:drawing>
-          <wp:inline distT="0" distB="0" distL="0" distR="0" wp14:anchorId="061135FA" wp14:editId="0C453076">
-            <wp:extent cx="1499915" cy="1889014"/>
-            <wp:effectExtent l="0" t="0" r="5080" b="0"/>
+          <wp:inline distT="0" distB="0" distL="0" distR="0" wp14:anchorId="061135FA" wp14:editId="5012E36D">
+            <wp:extent cx="1170352" cy="1473958"/>
+            <wp:effectExtent l="0" t="0" r="0" b="0"/>
             <wp:docPr id="19" name="Picture 19" descr="A picture containing icon&#10;&#10;Description automatically generated"/>
             <wp:cNvGraphicFramePr>
               <a:graphicFrameLocks xmlns:a="http://schemas.openxmlformats.org/drawingml/2006/main" noChangeAspect="1"/>
@@ -1666,7 +1665,7 @@
                   <pic:spPr>
                     <a:xfrm>
                       <a:off x="0" y="0"/>
-                      <a:ext cx="1509034" cy="1900498"/>
+                      <a:ext cx="1179769" cy="1485818"/>
                     </a:xfrm>
                     <a:prstGeom prst="rect">
                       <a:avLst/>
@@ -1855,7 +1854,6 @@
         <w:pStyle w:val="Heading2"/>
       </w:pPr>
       <w:r>
-        <w:lastRenderedPageBreak/>
         <w:t>Question 3 – Medium UCS</w:t>
       </w:r>
     </w:p>
@@ -1870,9 +1868,9 @@
     <w:p>
       <w:r>
         <w:drawing>
-          <wp:inline distT="0" distB="0" distL="0" distR="0" wp14:anchorId="0482A55C" wp14:editId="6B45FF43">
-            <wp:extent cx="2797142" cy="1590426"/>
-            <wp:effectExtent l="0" t="0" r="3810" b="0"/>
+          <wp:inline distT="0" distB="0" distL="0" distR="0" wp14:anchorId="0482A55C" wp14:editId="70229F70">
+            <wp:extent cx="3048359" cy="1733266"/>
+            <wp:effectExtent l="0" t="0" r="0" b="635"/>
             <wp:docPr id="21" name="Picture 21" descr="Background pattern&#10;&#10;Description automatically generated"/>
             <wp:cNvGraphicFramePr>
               <a:graphicFrameLocks xmlns:a="http://schemas.openxmlformats.org/drawingml/2006/main" noChangeAspect="1"/>
@@ -1893,7 +1891,7 @@
                   <pic:spPr>
                     <a:xfrm>
                       <a:off x="0" y="0"/>
-                      <a:ext cx="2810969" cy="1598288"/>
+                      <a:ext cx="3081465" cy="1752090"/>
                     </a:xfrm>
                     <a:prstGeom prst="rect">
                       <a:avLst/>
@@ -2100,9 +2098,9 @@
       </w:r>
       <w:r>
         <w:drawing>
-          <wp:inline distT="0" distB="0" distL="0" distR="0" wp14:anchorId="76C7784B" wp14:editId="214CAA03">
-            <wp:extent cx="1958149" cy="2059195"/>
-            <wp:effectExtent l="0" t="0" r="4445" b="0"/>
+          <wp:inline distT="0" distB="0" distL="0" distR="0" wp14:anchorId="76C7784B" wp14:editId="1D067518">
+            <wp:extent cx="2340864" cy="2461658"/>
+            <wp:effectExtent l="0" t="0" r="2540" b="0"/>
             <wp:docPr id="23" name="Picture 23" descr="A picture containing qr code&#10;&#10;Description automatically generated"/>
             <wp:cNvGraphicFramePr>
               <a:graphicFrameLocks xmlns:a="http://schemas.openxmlformats.org/drawingml/2006/main" noChangeAspect="1"/>
@@ -2123,7 +2121,7 @@
                   <pic:spPr>
                     <a:xfrm>
                       <a:off x="0" y="0"/>
-                      <a:ext cx="1974240" cy="2076116"/>
+                      <a:ext cx="2378593" cy="2501333"/>
                     </a:xfrm>
                     <a:prstGeom prst="rect">
                       <a:avLst/>
@@ -2312,6 +2310,7 @@
         <w:pStyle w:val="Heading2"/>
       </w:pPr>
       <w:r>
+        <w:lastRenderedPageBreak/>
         <w:t>Question 3 – Medium Dotted Stay East UCS</w:t>
       </w:r>
     </w:p>
@@ -2326,9 +2325,9 @@
     <w:p>
       <w:r>
         <w:drawing>
-          <wp:inline distT="0" distB="0" distL="0" distR="0" wp14:anchorId="502E9CF0" wp14:editId="33B88DB9">
-            <wp:extent cx="3071478" cy="1751661"/>
-            <wp:effectExtent l="0" t="0" r="0" b="1270"/>
+          <wp:inline distT="0" distB="0" distL="0" distR="0" wp14:anchorId="502E9CF0" wp14:editId="3B83916E">
+            <wp:extent cx="3039225" cy="1733266"/>
+            <wp:effectExtent l="0" t="0" r="8890" b="635"/>
             <wp:docPr id="25" name="Picture 25" descr="A picture containing background pattern&#10;&#10;Description automatically generated"/>
             <wp:cNvGraphicFramePr>
               <a:graphicFrameLocks xmlns:a="http://schemas.openxmlformats.org/drawingml/2006/main" noChangeAspect="1"/>
@@ -2349,7 +2348,7 @@
                   <pic:spPr>
                     <a:xfrm>
                       <a:off x="0" y="0"/>
-                      <a:ext cx="3085261" cy="1759521"/>
+                      <a:ext cx="3071588" cy="1751723"/>
                     </a:xfrm>
                     <a:prstGeom prst="rect">
                       <a:avLst/>
@@ -2404,7 +2403,6 @@
         <w:pStyle w:val="Heading3"/>
       </w:pPr>
       <w:r>
-        <w:lastRenderedPageBreak/>
         <w:t>Numbers</w:t>
       </w:r>
     </w:p>
@@ -2553,9 +2551,9 @@
     <w:p>
       <w:r>
         <w:drawing>
-          <wp:inline distT="0" distB="0" distL="0" distR="0" wp14:anchorId="16AFFD9B" wp14:editId="25AD9236">
-            <wp:extent cx="5943600" cy="3154680"/>
-            <wp:effectExtent l="0" t="0" r="0" b="7620"/>
+          <wp:inline distT="0" distB="0" distL="0" distR="0" wp14:anchorId="16AFFD9B" wp14:editId="7CC8CA9C">
+            <wp:extent cx="3969287" cy="2106778"/>
+            <wp:effectExtent l="0" t="0" r="0" b="8255"/>
             <wp:docPr id="27" name="Picture 27" descr="A screenshot of a computer&#10;&#10;Description automatically generated with medium confidence"/>
             <wp:cNvGraphicFramePr>
               <a:graphicFrameLocks xmlns:a="http://schemas.openxmlformats.org/drawingml/2006/main" noChangeAspect="1"/>
@@ -2576,7 +2574,7 @@
                   <pic:spPr>
                     <a:xfrm>
                       <a:off x="0" y="0"/>
-                      <a:ext cx="5943600" cy="3154680"/>
+                      <a:ext cx="4009361" cy="2128048"/>
                     </a:xfrm>
                     <a:prstGeom prst="rect">
                       <a:avLst/>
@@ -2592,9 +2590,9 @@
     <w:p>
       <w:r>
         <w:drawing>
-          <wp:inline distT="0" distB="0" distL="0" distR="0" wp14:anchorId="3B79E128" wp14:editId="62B9B2BB">
-            <wp:extent cx="5943600" cy="1385570"/>
-            <wp:effectExtent l="0" t="0" r="0" b="5080"/>
+          <wp:inline distT="0" distB="0" distL="0" distR="0" wp14:anchorId="3B79E128" wp14:editId="1C7CDFDE">
+            <wp:extent cx="4872251" cy="1135817"/>
+            <wp:effectExtent l="0" t="0" r="5080" b="7620"/>
             <wp:docPr id="28" name="Picture 28" descr="Text&#10;&#10;Description automatically generated"/>
             <wp:cNvGraphicFramePr>
               <a:graphicFrameLocks xmlns:a="http://schemas.openxmlformats.org/drawingml/2006/main" noChangeAspect="1"/>
@@ -2615,7 +2613,7 @@
                   <pic:spPr>
                     <a:xfrm>
                       <a:off x="0" y="0"/>
-                      <a:ext cx="5943600" cy="1385570"/>
+                      <a:ext cx="4886528" cy="1139145"/>
                     </a:xfrm>
                     <a:prstGeom prst="rect">
                       <a:avLst/>
@@ -2633,6 +2631,7 @@
         <w:pStyle w:val="Heading3"/>
       </w:pPr>
       <w:r>
+        <w:lastRenderedPageBreak/>
         <w:t>Numbers</w:t>
       </w:r>
     </w:p>
@@ -2767,7 +2766,6 @@
         <w:pStyle w:val="Heading2"/>
       </w:pPr>
       <w:r>
-        <w:lastRenderedPageBreak/>
         <w:t>Question 4 – Big A*</w:t>
       </w:r>
     </w:p>
@@ -2782,9 +2780,9 @@
     <w:p>
       <w:r>
         <w:drawing>
-          <wp:inline distT="0" distB="0" distL="0" distR="0" wp14:anchorId="06F47BD8" wp14:editId="7B6A53D2">
-            <wp:extent cx="1577838" cy="1949478"/>
-            <wp:effectExtent l="0" t="0" r="3810" b="0"/>
+          <wp:inline distT="0" distB="0" distL="0" distR="0" wp14:anchorId="06F47BD8" wp14:editId="1F5B8743">
+            <wp:extent cx="1424936" cy="1760561"/>
+            <wp:effectExtent l="0" t="0" r="4445" b="0"/>
             <wp:docPr id="29" name="Picture 29" descr="A picture containing icon&#10;&#10;Description automatically generated"/>
             <wp:cNvGraphicFramePr>
               <a:graphicFrameLocks xmlns:a="http://schemas.openxmlformats.org/drawingml/2006/main" noChangeAspect="1"/>
@@ -2805,7 +2803,7 @@
                   <pic:spPr>
                     <a:xfrm>
                       <a:off x="0" y="0"/>
-                      <a:ext cx="1582603" cy="1955365"/>
+                      <a:ext cx="1439135" cy="1778105"/>
                     </a:xfrm>
                     <a:prstGeom prst="rect">
                       <a:avLst/>
@@ -3010,9 +3008,9 @@
     <w:p>
       <w:r>
         <w:drawing>
-          <wp:inline distT="0" distB="0" distL="0" distR="0" wp14:anchorId="22F9B059" wp14:editId="0840CBD1">
-            <wp:extent cx="5943600" cy="3382010"/>
-            <wp:effectExtent l="0" t="0" r="0" b="8890"/>
+          <wp:inline distT="0" distB="0" distL="0" distR="0" wp14:anchorId="22F9B059" wp14:editId="602B677E">
+            <wp:extent cx="3381858" cy="1924335"/>
+            <wp:effectExtent l="0" t="0" r="0" b="0"/>
             <wp:docPr id="31" name="Picture 31" descr="A picture containing background pattern&#10;&#10;Description automatically generated"/>
             <wp:cNvGraphicFramePr>
               <a:graphicFrameLocks xmlns:a="http://schemas.openxmlformats.org/drawingml/2006/main" noChangeAspect="1"/>
@@ -3033,7 +3031,7 @@
                   <pic:spPr>
                     <a:xfrm>
                       <a:off x="0" y="0"/>
-                      <a:ext cx="5943600" cy="3382010"/>
+                      <a:ext cx="3402546" cy="1936107"/>
                     </a:xfrm>
                     <a:prstGeom prst="rect">
                       <a:avLst/>
@@ -3090,7 +3088,6 @@
         <w:pStyle w:val="Heading3"/>
       </w:pPr>
       <w:r>
-        <w:lastRenderedPageBreak/>
         <w:t>Numbers</w:t>
       </w:r>
     </w:p>
@@ -3243,9 +3240,9 @@
     <w:p>
       <w:r>
         <w:drawing>
-          <wp:inline distT="0" distB="0" distL="0" distR="0" wp14:anchorId="359A0B66" wp14:editId="659D0991">
-            <wp:extent cx="2469040" cy="2718960"/>
-            <wp:effectExtent l="0" t="0" r="7620" b="5715"/>
+          <wp:inline distT="0" distB="0" distL="0" distR="0" wp14:anchorId="359A0B66" wp14:editId="7B21E831">
+            <wp:extent cx="1746913" cy="1923738"/>
+            <wp:effectExtent l="0" t="0" r="5715" b="635"/>
             <wp:docPr id="33" name="Picture 33" descr="A picture containing qr code&#10;&#10;Description automatically generated"/>
             <wp:cNvGraphicFramePr>
               <a:graphicFrameLocks xmlns:a="http://schemas.openxmlformats.org/drawingml/2006/main" noChangeAspect="1"/>
@@ -3266,7 +3263,7 @@
                   <pic:spPr>
                     <a:xfrm>
                       <a:off x="0" y="0"/>
-                      <a:ext cx="2480701" cy="2731801"/>
+                      <a:ext cx="1769169" cy="1948247"/>
                     </a:xfrm>
                     <a:prstGeom prst="rect">
                       <a:avLst/>
@@ -3278,13 +3275,11 @@
           </wp:inline>
         </w:drawing>
       </w:r>
-    </w:p>
-    <w:p>
       <w:r>
         <w:drawing>
-          <wp:inline distT="0" distB="0" distL="0" distR="0" wp14:anchorId="3EC22F33" wp14:editId="1029E886">
-            <wp:extent cx="5943600" cy="1233170"/>
-            <wp:effectExtent l="0" t="0" r="0" b="5080"/>
+          <wp:inline distT="0" distB="0" distL="0" distR="0" wp14:anchorId="3EC22F33" wp14:editId="4DB61712">
+            <wp:extent cx="4121624" cy="855149"/>
+            <wp:effectExtent l="0" t="0" r="0" b="2540"/>
             <wp:docPr id="34" name="Picture 34" descr="Text&#10;&#10;Description automatically generated"/>
             <wp:cNvGraphicFramePr>
               <a:graphicFrameLocks xmlns:a="http://schemas.openxmlformats.org/drawingml/2006/main" noChangeAspect="1"/>
@@ -3305,7 +3300,7 @@
                   <pic:spPr>
                     <a:xfrm>
                       <a:off x="0" y="0"/>
-                      <a:ext cx="5943600" cy="1233170"/>
+                      <a:ext cx="4144906" cy="859979"/>
                     </a:xfrm>
                     <a:prstGeom prst="rect">
                       <a:avLst/>
@@ -3451,18 +3446,6 @@
         </w:tc>
       </w:tr>
     </w:tbl>
-    <w:p/>
-    <w:p/>
-    <w:p/>
-    <w:p/>
-    <w:p/>
-    <w:p/>
-    <w:p>
-      <w:pPr>
-        <w:pStyle w:val="Heading1"/>
-      </w:pPr>
-    </w:p>
-    <w:p/>
     <w:p/>
     <w:p/>
     <w:p>
@@ -3959,7 +3942,10 @@
               <w:jc w:val="center"/>
             </w:pPr>
             <w:r>
-              <w:t>0.4</w:t>
+              <w:t>0.</w:t>
+            </w:r>
+            <w:r>
+              <w:t>0</w:t>
             </w:r>
           </w:p>
         </w:tc>
@@ -4053,7 +4039,7 @@
               <w:jc w:val="center"/>
             </w:pPr>
             <w:r>
-              <w:t>19</w:t>
+              <w:t>8</w:t>
             </w:r>
           </w:p>
         </w:tc>
@@ -4090,7 +4076,7 @@
               <w:jc w:val="center"/>
             </w:pPr>
             <w:r>
-              <w:t>92</w:t>
+              <w:t>15</w:t>
             </w:r>
           </w:p>
         </w:tc>
@@ -4369,6 +4355,9 @@
             <w:pPr>
               <w:jc w:val="center"/>
             </w:pPr>
+            <w:r>
+              <w:t>8</w:t>
+            </w:r>
           </w:p>
         </w:tc>
         <w:tc>
@@ -4384,6 +4373,9 @@
             <w:pPr>
               <w:jc w:val="center"/>
             </w:pPr>
+            <w:r>
+              <w:t>0.0</w:t>
+            </w:r>
           </w:p>
         </w:tc>
         <w:tc>
@@ -4400,6 +4392,9 @@
             <w:pPr>
               <w:jc w:val="center"/>
             </w:pPr>
+            <w:r>
+              <w:t>15</w:t>
+            </w:r>
           </w:p>
         </w:tc>
       </w:tr>
@@ -4463,6 +4458,9 @@
             <w:pPr>
               <w:jc w:val="center"/>
             </w:pPr>
+            <w:r>
+              <w:t>68</w:t>
+            </w:r>
           </w:p>
         </w:tc>
         <w:tc>
@@ -4475,6 +4473,9 @@
             <w:pPr>
               <w:jc w:val="center"/>
             </w:pPr>
+            <w:r>
+              <w:t>0.0</w:t>
+            </w:r>
           </w:p>
         </w:tc>
         <w:tc>
@@ -4490,6 +4491,9 @@
             <w:pPr>
               <w:jc w:val="center"/>
             </w:pPr>
+            <w:r>
+              <w:t>269</w:t>
+            </w:r>
           </w:p>
         </w:tc>
       </w:tr>
@@ -4556,6 +4560,9 @@
             <w:pPr>
               <w:jc w:val="center"/>
             </w:pPr>
+            <w:r>
+              <w:t>210</w:t>
+            </w:r>
           </w:p>
         </w:tc>
         <w:tc>
@@ -4571,6 +4578,9 @@
             <w:pPr>
               <w:jc w:val="center"/>
             </w:pPr>
+            <w:r>
+              <w:t>0.2</w:t>
+            </w:r>
           </w:p>
         </w:tc>
         <w:tc>
@@ -4587,6 +4597,9 @@
             <w:pPr>
               <w:jc w:val="center"/>
             </w:pPr>
+            <w:r>
+              <w:t>620</w:t>
+            </w:r>
           </w:p>
         </w:tc>
       </w:tr>
@@ -4659,6 +4672,9 @@
             <w:pPr>
               <w:jc w:val="center"/>
             </w:pPr>
+            <w:r>
+              <w:t>8</w:t>
+            </w:r>
           </w:p>
         </w:tc>
         <w:tc>
@@ -4674,6 +4690,9 @@
             <w:pPr>
               <w:jc w:val="center"/>
             </w:pPr>
+            <w:r>
+              <w:t>0.0</w:t>
+            </w:r>
           </w:p>
         </w:tc>
         <w:tc>
@@ -4690,6 +4709,9 @@
             <w:pPr>
               <w:jc w:val="center"/>
             </w:pPr>
+            <w:r>
+              <w:t>14</w:t>
+            </w:r>
           </w:p>
         </w:tc>
       </w:tr>
@@ -4753,6 +4775,9 @@
             <w:pPr>
               <w:jc w:val="center"/>
             </w:pPr>
+            <w:r>
+              <w:t>68</w:t>
+            </w:r>
           </w:p>
         </w:tc>
         <w:tc>
@@ -4765,6 +4790,9 @@
             <w:pPr>
               <w:jc w:val="center"/>
             </w:pPr>
+            <w:r>
+              <w:t>0.0</w:t>
+            </w:r>
           </w:p>
         </w:tc>
         <w:tc>
@@ -4780,6 +4808,9 @@
             <w:pPr>
               <w:jc w:val="center"/>
             </w:pPr>
+            <w:r>
+              <w:t>221</w:t>
+            </w:r>
           </w:p>
         </w:tc>
       </w:tr>
@@ -4846,6 +4877,9 @@
             <w:pPr>
               <w:jc w:val="center"/>
             </w:pPr>
+            <w:r>
+              <w:t>210</w:t>
+            </w:r>
           </w:p>
         </w:tc>
         <w:tc>
@@ -4861,6 +4895,9 @@
             <w:pPr>
               <w:jc w:val="center"/>
             </w:pPr>
+            <w:r>
+              <w:t>0.1</w:t>
+            </w:r>
           </w:p>
         </w:tc>
         <w:tc>
@@ -4877,6 +4914,9 @@
             <w:pPr>
               <w:jc w:val="center"/>
             </w:pPr>
+            <w:r>
+              <w:t>549</w:t>
+            </w:r>
           </w:p>
         </w:tc>
       </w:tr>
@@ -4887,15 +4927,80 @@
         <w:pStyle w:val="Heading2"/>
       </w:pPr>
       <w:r>
+        <w:lastRenderedPageBreak/>
         <w:t>Summary Explanation</w:t>
       </w:r>
     </w:p>
     <w:p>
-      <w:r>
-        <w:rPr>
-          <w:highlight w:val="yellow"/>
-        </w:rPr>
-        <w:t>Include a detailed explanation of the results seen in the summary chart above. This should be at least ½ page of thoughtful dialogue.</w:t>
+      <w:pPr>
+        <w:spacing w:line="360" w:lineRule="auto"/>
+        <w:ind w:firstLine="720"/>
+      </w:pPr>
+      <w:r>
+        <w:t>There were some interesting observations when comparing the four search algorithms across each</w:t>
+      </w:r>
+      <w:r>
+        <w:t xml:space="preserve"> maze</w:t>
+      </w:r>
+      <w:r>
+        <w:t xml:space="preserve"> size and application. Firstly, DFS demonstrated a </w:t>
+      </w:r>
+      <w:r>
+        <w:t>slight slowdown</w:t>
+      </w:r>
+      <w:r>
+        <w:t xml:space="preserve"> as the size of the maze was increased. This </w:t>
+      </w:r>
+      <w:r>
+        <w:t xml:space="preserve">could </w:t>
+      </w:r>
+      <w:r>
+        <w:t xml:space="preserve">mostly </w:t>
+      </w:r>
+      <w:r>
+        <w:t xml:space="preserve">be </w:t>
+      </w:r>
+      <w:r>
+        <w:t>due to how depth first search is designed to look for the goal state. For instance, as DFS searches, it goes through the deepest nodes in the search tree before returning to the next</w:t>
+      </w:r>
+      <w:r>
+        <w:t xml:space="preserve"> node and following it to its</w:t>
+      </w:r>
+      <w:r>
+        <w:t xml:space="preserve"> deepest </w:t>
+      </w:r>
+      <w:r>
+        <w:t>path</w:t>
+      </w:r>
+      <w:r>
+        <w:t>. We also observe the ratio of nodes searched is smaller than the other search algorithms. This observation is expected because UCS and BFS are expected to follow the same base style of algorithm that searches the entire tree of opportunities and therefore searches through all the nodes before identifying the most optimal.</w:t>
+      </w:r>
+      <w:r>
+        <w:t xml:space="preserve"> </w:t>
+      </w:r>
+      <w:r>
+        <w:t>Thus,</w:t>
+      </w:r>
+      <w:r>
+        <w:t xml:space="preserve"> it is reasonably expected for the number of nodes explored for all maze sizes to be the same for BFS and UCS.</w:t>
+      </w:r>
+      <w:r>
+        <w:t xml:space="preserve"> </w:t>
+      </w:r>
+      <w:r>
+        <w:t xml:space="preserve">Another expected observation that can be seen is the equal reported costs of BFS, UCS, and A*. This is because these algorithms are guaranteed to be optimal and complete, meaning that after searching through the tree, the resulting path is required to be the most cost efficient (specifically </w:t>
+      </w:r>
+      <w:r>
+        <w:t xml:space="preserve">concerning </w:t>
+      </w:r>
+      <w:r>
+        <w:t>UCS/A*</w:t>
+      </w:r>
+      <w:r>
+        <w:t xml:space="preserve"> since cost is not considered in BFS</w:t>
+      </w:r>
+      <w:r>
+        <w:t>) and most optimal (all three).</w:t>
       </w:r>
     </w:p>
     <w:sectPr>

</xml_diff>